<commit_message>
Fix monarc-project/MonarcAppFO#72 templates were corrupted
</commit_message>
<xml_diff>
--- a/deliveries/cases/EN/2.docx
+++ b/deliveries/cases/EN/2.docx
@@ -12,6 +12,8 @@
           <w:szCs w:val="36"/>
         </w:rPr>
       </w:pPr>
+      <w:bookmarkStart w:id="0" w:name="_GoBack"/>
+      <w:bookmarkEnd w:id="0"/>
       <w:r>
         <w:rPr>
           <w:b/>
@@ -162,12 +164,12 @@
       </w:r>
     </w:p>
     <w:p>
-      <w:bookmarkStart w:id="0" w:name="_Toc21257203"/>
-      <w:bookmarkStart w:id="1" w:name="_Toc21404234"/>
-      <w:bookmarkStart w:id="2" w:name="_Toc21419504"/>
-      <w:bookmarkStart w:id="3" w:name="_Toc21425305"/>
-      <w:bookmarkStart w:id="4" w:name="_Toc21427160"/>
-      <w:bookmarkStart w:id="5" w:name="_Toc44755072"/>
+      <w:bookmarkStart w:id="1" w:name="_Toc21257203"/>
+      <w:bookmarkStart w:id="2" w:name="_Toc21404234"/>
+      <w:bookmarkStart w:id="3" w:name="_Toc21419504"/>
+      <w:bookmarkStart w:id="4" w:name="_Toc21425305"/>
+      <w:bookmarkStart w:id="5" w:name="_Toc21427160"/>
+      <w:bookmarkStart w:id="6" w:name="_Toc44755072"/>
     </w:p>
     <w:p/>
     <w:p>
@@ -208,8 +210,8 @@
         </w:rPr>
       </w:pPr>
     </w:p>
-    <w:bookmarkStart w:id="6" w:name="OLE_LINK1"/>
-    <w:bookmarkStart w:id="7" w:name="OLE_LINK2"/>
+    <w:bookmarkStart w:id="7" w:name="OLE_LINK1"/>
+    <w:bookmarkStart w:id="8" w:name="OLE_LINK2"/>
     <w:p>
       <w:pPr>
         <w:ind w:left="1560" w:right="1417"/>
@@ -267,8 +269,8 @@
         <w:fldChar w:fldCharType="end"/>
       </w:r>
     </w:p>
-    <w:bookmarkEnd w:id="6"/>
     <w:bookmarkEnd w:id="7"/>
+    <w:bookmarkEnd w:id="8"/>
     <w:p/>
     <w:p/>
     <w:p/>
@@ -311,12 +313,12 @@
         <w:t>General information</w:t>
       </w:r>
     </w:p>
-    <w:bookmarkEnd w:id="0"/>
     <w:bookmarkEnd w:id="1"/>
     <w:bookmarkEnd w:id="2"/>
     <w:bookmarkEnd w:id="3"/>
     <w:bookmarkEnd w:id="4"/>
     <w:bookmarkEnd w:id="5"/>
+    <w:bookmarkEnd w:id="6"/>
     <w:p>
       <w:pPr>
         <w:keepLines/>
@@ -1703,12 +1705,12 @@
           <w:numId w:val="1"/>
         </w:numPr>
       </w:pPr>
-      <w:bookmarkStart w:id="8" w:name="_Toc511640086"/>
+      <w:bookmarkStart w:id="9" w:name="_Toc511640086"/>
       <w:r>
         <w:lastRenderedPageBreak/>
         <w:t>Introduction</w:t>
       </w:r>
-      <w:bookmarkEnd w:id="8"/>
+      <w:bookmarkEnd w:id="9"/>
     </w:p>
     <w:p>
       <w:pPr>
@@ -1719,11 +1721,11 @@
         </w:numPr>
         <w:ind w:left="576"/>
       </w:pPr>
-      <w:bookmarkStart w:id="9" w:name="_Toc511640087"/>
+      <w:bookmarkStart w:id="10" w:name="_Toc511640087"/>
       <w:r>
         <w:t>Placing the risk analysis in context</w:t>
       </w:r>
-      <w:bookmarkEnd w:id="9"/>
+      <w:bookmarkEnd w:id="10"/>
       <w:r>
         <w:t xml:space="preserve"> </w:t>
       </w:r>
@@ -1750,11 +1752,11 @@
         <w:spacing w:before="0"/>
         <w:ind w:left="576"/>
       </w:pPr>
-      <w:bookmarkStart w:id="10" w:name="_Toc511640088"/>
+      <w:bookmarkStart w:id="11" w:name="_Toc511640088"/>
       <w:r>
         <w:t>Aims of the document</w:t>
       </w:r>
-      <w:bookmarkEnd w:id="10"/>
+      <w:bookmarkEnd w:id="11"/>
     </w:p>
     <w:p>
       <w:r>
@@ -1797,13 +1799,13 @@
         </w:numPr>
         <w:ind w:left="576"/>
       </w:pPr>
-      <w:bookmarkStart w:id="11" w:name="_Toc475524848"/>
-      <w:bookmarkStart w:id="12" w:name="_Toc511640089"/>
+      <w:bookmarkStart w:id="12" w:name="_Toc475524848"/>
+      <w:bookmarkStart w:id="13" w:name="_Toc511640089"/>
       <w:r>
         <w:t>Acronyms/Glossary</w:t>
       </w:r>
-      <w:bookmarkEnd w:id="11"/>
       <w:bookmarkEnd w:id="12"/>
+      <w:bookmarkEnd w:id="13"/>
       <w:r>
         <w:t xml:space="preserve"> </w:t>
       </w:r>
@@ -1915,12 +1917,12 @@
           <w:numId w:val="1"/>
         </w:numPr>
       </w:pPr>
-      <w:bookmarkStart w:id="13" w:name="_Toc511640090"/>
+      <w:bookmarkStart w:id="14" w:name="_Toc511640090"/>
       <w:r>
         <w:lastRenderedPageBreak/>
         <w:t>Context Modelling</w:t>
       </w:r>
-      <w:bookmarkEnd w:id="13"/>
+      <w:bookmarkEnd w:id="14"/>
       <w:r>
         <w:t xml:space="preserve"> </w:t>
       </w:r>
@@ -1934,11 +1936,11 @@
         </w:numPr>
         <w:ind w:left="576"/>
       </w:pPr>
-      <w:bookmarkStart w:id="14" w:name="_Toc511640091"/>
+      <w:bookmarkStart w:id="15" w:name="_Toc511640091"/>
       <w:r>
         <w:t>Identifying the assets</w:t>
       </w:r>
-      <w:bookmarkEnd w:id="14"/>
+      <w:bookmarkEnd w:id="15"/>
       <w:r>
         <w:t xml:space="preserve"> </w:t>
       </w:r>
@@ -1964,11 +1966,11 @@
         <w:spacing w:before="0"/>
         <w:ind w:left="576"/>
       </w:pPr>
-      <w:bookmarkStart w:id="15" w:name="_Toc511640092"/>
+      <w:bookmarkStart w:id="16" w:name="_Toc511640092"/>
       <w:r>
         <w:t>Identifying the vulnerabilities</w:t>
       </w:r>
-      <w:bookmarkEnd w:id="15"/>
+      <w:bookmarkEnd w:id="16"/>
       <w:r>
         <w:t xml:space="preserve"> </w:t>
       </w:r>
@@ -2024,11 +2026,11 @@
         </w:numPr>
         <w:ind w:left="576"/>
       </w:pPr>
-      <w:bookmarkStart w:id="16" w:name="_Toc511640093"/>
+      <w:bookmarkStart w:id="17" w:name="_Toc511640093"/>
       <w:r>
         <w:t>Assessing the consequences</w:t>
       </w:r>
-      <w:bookmarkEnd w:id="16"/>
+      <w:bookmarkEnd w:id="17"/>
       <w:r>
         <w:t xml:space="preserve"> </w:t>
       </w:r>
@@ -2095,8 +2097,6 @@
       <w:pPr>
         <w:spacing w:after="0"/>
       </w:pPr>
-      <w:bookmarkStart w:id="17" w:name="_GoBack"/>
-      <w:bookmarkEnd w:id="17"/>
       <w:r>
         <w:br w:type="page"/>
       </w:r>
@@ -2375,7 +2375,7 @@
         <w:noProof/>
         <w:color w:val="auto"/>
       </w:rPr>
-      <w:t>4</w:t>
+      <w:t>2</w:t>
     </w:r>
     <w:r>
       <w:rPr>

</xml_diff>